<commit_message>
updated resume to say what i actually do at Sidecar
</commit_message>
<xml_diff>
--- a/resume.docx
+++ b/resume.docx
@@ -614,14 +614,46 @@
         <w:pStyle w:val="List Paragraph"/>
         <w:numPr>
           <w:ilvl w:val="0"/>
-          <w:numId w:val="10"/>
+          <w:numId w:val="11"/>
         </w:numPr>
         <w:bidi w:val="0"/>
         <w:spacing w:after="0" w:line="240" w:lineRule="auto"/>
         <w:ind w:left="720" w:right="0" w:hanging="360"/>
         <w:jc w:val="left"/>
         <w:rPr>
-          <w:rFonts w:ascii="Britannic Bold" w:cs="Britannic Bold" w:hAnsi="Britannic Bold" w:eastAsia="Britannic Bold"/>
+          <w:rFonts w:ascii="Franklin Gothic Book" w:cs="Franklin Gothic Book" w:hAnsi="Franklin Gothic Book" w:eastAsia="Franklin Gothic Book"/>
+          <w:color w:val="000000"/>
+          <w:position w:val="0"/>
+          <w:sz w:val="22"/>
+          <w:szCs w:val="22"/>
+          <w:u w:color="000000"/>
+          <w:rtl w:val="0"/>
+        </w:rPr>
+      </w:pPr>
+      <w:r>
+        <w:rPr>
+          <w:rFonts w:ascii="Franklin Gothic Book"/>
+          <w:sz w:val="22"/>
+          <w:szCs w:val="22"/>
+          <w:rtl w:val="0"/>
+          <w:lang w:val="en-US"/>
+        </w:rPr>
+        <w:t>Primary duties include response to any infrastructure issues as well as decision-making for all server modifications</w:t>
+      </w:r>
+    </w:p>
+    <w:p>
+      <w:pPr>
+        <w:pStyle w:val="List Paragraph"/>
+        <w:numPr>
+          <w:ilvl w:val="0"/>
+          <w:numId w:val="12"/>
+        </w:numPr>
+        <w:bidi w:val="0"/>
+        <w:spacing w:after="0" w:line="240" w:lineRule="auto"/>
+        <w:ind w:left="720" w:right="0" w:hanging="360"/>
+        <w:jc w:val="left"/>
+        <w:rPr>
+          <w:rFonts w:ascii="Franklin Gothic Book" w:cs="Franklin Gothic Book" w:hAnsi="Franklin Gothic Book" w:eastAsia="Franklin Gothic Book"/>
           <w:b w:val="1"/>
           <w:bCs w:val="1"/>
           <w:i w:val="1"/>
@@ -634,13 +666,13 @@
       </w:pPr>
       <w:r>
         <w:rPr>
-          <w:rFonts w:ascii="Franklin Gothic Book" w:cs="Franklin Gothic Book" w:hAnsi="Franklin Gothic Book" w:eastAsia="Franklin Gothic Book"/>
+          <w:rFonts w:ascii="Franklin Gothic Book"/>
           <w:sz w:val="22"/>
           <w:szCs w:val="22"/>
           <w:rtl w:val="0"/>
           <w:lang w:val="en-US"/>
         </w:rPr>
-        <w:t>Awesomeness!</w:t>
+        <w:t>Responsible for maintaining multiple separate database environments that each include replication configurations between co-located hardware and Amazon Web Services (AWS)</w:t>
       </w:r>
     </w:p>
     <w:p>
@@ -761,181 +793,6 @@
         <w:pStyle w:val="List Paragraph"/>
         <w:numPr>
           <w:ilvl w:val="0"/>
-          <w:numId w:val="11"/>
-        </w:numPr>
-        <w:bidi w:val="0"/>
-        <w:spacing w:after="0" w:line="240" w:lineRule="auto"/>
-        <w:ind w:left="720" w:right="0" w:hanging="360"/>
-        <w:jc w:val="left"/>
-        <w:rPr>
-          <w:rFonts w:ascii="Franklin Gothic Book" w:cs="Franklin Gothic Book" w:hAnsi="Franklin Gothic Book" w:eastAsia="Franklin Gothic Book"/>
-          <w:color w:val="000000"/>
-          <w:position w:val="0"/>
-          <w:sz w:val="22"/>
-          <w:szCs w:val="22"/>
-          <w:u w:color="000000"/>
-          <w:rtl w:val="0"/>
-        </w:rPr>
-      </w:pPr>
-      <w:r>
-        <w:rPr>
-          <w:rFonts w:ascii="Franklin Gothic Book"/>
-          <w:sz w:val="22"/>
-          <w:szCs w:val="22"/>
-          <w:rtl w:val="0"/>
-          <w:lang w:val="en-US"/>
-        </w:rPr>
-        <w:t>Working with a team to deploy, configure, manage, and maintain servers responsible for hosting UrbanOutfitters.com as well as Anthropologie.com</w:t>
-      </w:r>
-    </w:p>
-    <w:p>
-      <w:pPr>
-        <w:pStyle w:val="List Paragraph"/>
-        <w:numPr>
-          <w:ilvl w:val="0"/>
-          <w:numId w:val="12"/>
-        </w:numPr>
-        <w:bidi w:val="0"/>
-        <w:spacing w:after="0" w:line="240" w:lineRule="auto"/>
-        <w:ind w:left="720" w:right="0" w:hanging="360"/>
-        <w:jc w:val="left"/>
-        <w:rPr>
-          <w:rFonts w:ascii="Franklin Gothic Book" w:cs="Franklin Gothic Book" w:hAnsi="Franklin Gothic Book" w:eastAsia="Franklin Gothic Book"/>
-          <w:position w:val="0"/>
-          <w:sz w:val="22"/>
-          <w:szCs w:val="22"/>
-          <w:rtl w:val="0"/>
-        </w:rPr>
-      </w:pPr>
-      <w:r>
-        <w:rPr>
-          <w:rFonts w:ascii="Franklin Gothic Book"/>
-          <w:sz w:val="22"/>
-          <w:szCs w:val="22"/>
-          <w:rtl w:val="0"/>
-          <w:lang w:val="en-US"/>
-        </w:rPr>
-        <w:t>Participate in an 24/7 on-call rotation responsible for maintaining any and all operational aspects of the e-commerce infrastructure for the above two websites</w:t>
-      </w:r>
-    </w:p>
-    <w:p>
-      <w:pPr>
-        <w:pStyle w:val="List Paragraph"/>
-        <w:tabs>
-          <w:tab w:val="left" w:pos="720"/>
-        </w:tabs>
-        <w:spacing w:after="0" w:line="240" w:lineRule="auto"/>
-        <w:ind w:left="0" w:firstLine="0"/>
-        <w:rPr>
-          <w:rFonts w:ascii="Franklin Gothic Book" w:cs="Franklin Gothic Book" w:hAnsi="Franklin Gothic Book" w:eastAsia="Franklin Gothic Book"/>
-          <w:sz w:val="22"/>
-          <w:szCs w:val="22"/>
-        </w:rPr>
-      </w:pPr>
-    </w:p>
-    <w:p>
-      <w:pPr>
-        <w:pStyle w:val="Body"/>
-        <w:tabs>
-          <w:tab w:val="left" w:pos="360"/>
-        </w:tabs>
-        <w:spacing w:after="0" w:line="240" w:lineRule="auto"/>
-        <w:rPr>
-          <w:rFonts w:ascii="Franklin Gothic Book" w:cs="Franklin Gothic Book" w:hAnsi="Franklin Gothic Book" w:eastAsia="Franklin Gothic Book"/>
-          <w:color w:val="000000"/>
-          <w:sz w:val="22"/>
-          <w:szCs w:val="22"/>
-          <w:u w:color="000000"/>
-        </w:rPr>
-      </w:pPr>
-      <w:r>
-        <w:rPr>
-          <w:rFonts w:ascii="Franklin Gothic Book" w:cs="Franklin Gothic Book" w:hAnsi="Franklin Gothic Book" w:eastAsia="Franklin Gothic Book"/>
-          <w:rtl w:val="0"/>
-          <w:lang w:val="en-US"/>
-        </w:rPr>
-        <w:t>Linode, LLC</w:t>
-      </w:r>
-      <w:r>
-        <w:rPr>
-          <w:rFonts w:ascii="Franklin Gothic Book" w:cs="Franklin Gothic Book" w:hAnsi="Franklin Gothic Book" w:eastAsia="Franklin Gothic Book"/>
-          <w:sz w:val="22"/>
-          <w:szCs w:val="22"/>
-          <w:rtl w:val="0"/>
-          <w:lang w:val="en-US"/>
-        </w:rPr>
-        <w:tab/>
-        <w:tab/>
-        <w:tab/>
-      </w:r>
-      <w:r>
-        <w:rPr>
-          <w:rFonts w:ascii="Franklin Gothic Book" w:cs="Franklin Gothic Book" w:hAnsi="Franklin Gothic Book" w:eastAsia="Franklin Gothic Book"/>
-          <w:sz w:val="22"/>
-          <w:szCs w:val="22"/>
-          <w:rtl w:val="0"/>
-          <w:lang w:val="en-US"/>
-        </w:rPr>
-        <w:tab/>
-        <w:tab/>
-      </w:r>
-      <w:r>
-        <w:rPr>
-          <w:rFonts w:ascii="Franklin Gothic Book" w:cs="Franklin Gothic Book" w:hAnsi="Franklin Gothic Book" w:eastAsia="Franklin Gothic Book"/>
-          <w:sz w:val="22"/>
-          <w:szCs w:val="22"/>
-          <w:rtl w:val="0"/>
-          <w:lang w:val="en-US"/>
-        </w:rPr>
-        <w:tab/>
-        <w:tab/>
-        <w:t>Galloway, NJ</w:t>
-      </w:r>
-    </w:p>
-    <w:p>
-      <w:pPr>
-        <w:pStyle w:val="Body"/>
-        <w:tabs>
-          <w:tab w:val="left" w:pos="360"/>
-        </w:tabs>
-        <w:spacing w:after="0" w:line="240" w:lineRule="auto"/>
-        <w:rPr>
-          <w:rFonts w:ascii="Franklin Gothic Book" w:cs="Franklin Gothic Book" w:hAnsi="Franklin Gothic Book" w:eastAsia="Franklin Gothic Book"/>
-          <w:color w:val="000000"/>
-          <w:sz w:val="22"/>
-          <w:szCs w:val="22"/>
-          <w:u w:color="000000"/>
-        </w:rPr>
-      </w:pPr>
-      <w:r>
-        <w:rPr>
-          <w:rFonts w:ascii="Franklin Gothic Book" w:cs="Franklin Gothic Book" w:hAnsi="Franklin Gothic Book" w:eastAsia="Franklin Gothic Book"/>
-          <w:rtl w:val="0"/>
-          <w:lang w:val="en-US"/>
-        </w:rPr>
-        <w:t>Linux Technical Support</w:t>
-      </w:r>
-      <w:r>
-        <w:rPr>
-          <w:rFonts w:ascii="Franklin Gothic Book" w:cs="Franklin Gothic Book" w:hAnsi="Franklin Gothic Book" w:eastAsia="Franklin Gothic Book"/>
-          <w:sz w:val="22"/>
-          <w:szCs w:val="22"/>
-          <w:rtl w:val="0"/>
-          <w:lang w:val="en-US"/>
-        </w:rPr>
-        <w:tab/>
-        <w:tab/>
-        <w:tab/>
-        <w:tab/>
-        <w:tab/>
-        <w:t>July 2010 - August 2012</w:t>
-      </w:r>
-    </w:p>
-    <w:p>
-      <w:pPr>
-        <w:pStyle w:val="List Paragraph"/>
-        <w:numPr>
-          <w:ilvl w:val="0"/>
           <w:numId w:val="13"/>
         </w:numPr>
         <w:bidi w:val="0"/>
@@ -960,104 +817,27 @@
           <w:rtl w:val="0"/>
           <w:lang w:val="en-US"/>
         </w:rPr>
-        <w:t>Provided quick and helpful technical support to a significant number of customers via telephone, e-mail, and support tickets which involved troubleshooting a wide variety of issues including routing inconsistencies between numerous transit providers across the world</w:t>
-      </w:r>
-    </w:p>
-    <w:p>
-      <w:pPr>
-        <w:pStyle w:val="Body"/>
-        <w:spacing w:after="0" w:line="240" w:lineRule="auto"/>
-        <w:rPr>
-          <w:rFonts w:ascii="Franklin Gothic Book" w:cs="Franklin Gothic Book" w:hAnsi="Franklin Gothic Book" w:eastAsia="Franklin Gothic Book"/>
-          <w:color w:val="000000"/>
-          <w:sz w:val="22"/>
-          <w:szCs w:val="22"/>
-          <w:u w:color="000000"/>
-        </w:rPr>
-      </w:pPr>
-    </w:p>
-    <w:p>
-      <w:pPr>
-        <w:pStyle w:val="Body"/>
-        <w:tabs>
-          <w:tab w:val="left" w:pos="360"/>
-        </w:tabs>
-        <w:spacing w:after="0" w:line="240" w:lineRule="auto"/>
-        <w:rPr>
-          <w:rFonts w:ascii="Franklin Gothic Book" w:cs="Franklin Gothic Book" w:hAnsi="Franklin Gothic Book" w:eastAsia="Franklin Gothic Book"/>
-          <w:color w:val="000000"/>
-          <w:sz w:val="22"/>
-          <w:szCs w:val="22"/>
-          <w:u w:color="000000"/>
-        </w:rPr>
-      </w:pPr>
-      <w:r>
-        <w:rPr>
-          <w:rFonts w:ascii="Franklin Gothic Book" w:cs="Franklin Gothic Book" w:hAnsi="Franklin Gothic Book" w:eastAsia="Franklin Gothic Book"/>
-          <w:rtl w:val="0"/>
-          <w:lang w:val="en-US"/>
-        </w:rPr>
-        <w:t>Patient Advocate Foundation</w:t>
+        <w:t>Work</w:t>
       </w:r>
       <w:r>
         <w:rPr>
-          <w:rFonts w:ascii="Franklin Gothic Book" w:cs="Franklin Gothic Book" w:hAnsi="Franklin Gothic Book" w:eastAsia="Franklin Gothic Book"/>
+          <w:rFonts w:ascii="Franklin Gothic Book"/>
           <w:sz w:val="22"/>
           <w:szCs w:val="22"/>
           <w:rtl w:val="0"/>
           <w:lang w:val="en-US"/>
         </w:rPr>
-        <w:tab/>
-        <w:tab/>
-        <w:tab/>
-        <w:tab/>
-        <w:tab/>
-        <w:t>Newport News, VA</w:t>
-      </w:r>
-    </w:p>
-    <w:p>
-      <w:pPr>
-        <w:pStyle w:val="Body"/>
-        <w:tabs>
-          <w:tab w:val="left" w:pos="360"/>
-        </w:tabs>
-        <w:spacing w:after="0" w:line="240" w:lineRule="auto"/>
-        <w:rPr>
-          <w:rFonts w:ascii="Franklin Gothic Book" w:cs="Franklin Gothic Book" w:hAnsi="Franklin Gothic Book" w:eastAsia="Franklin Gothic Book"/>
-          <w:color w:val="000000"/>
-          <w:sz w:val="22"/>
-          <w:szCs w:val="22"/>
-          <w:u w:color="000000"/>
-        </w:rPr>
-      </w:pPr>
-      <w:r>
-        <w:rPr>
-          <w:rFonts w:ascii="Franklin Gothic Book" w:cs="Franklin Gothic Book" w:hAnsi="Franklin Gothic Book" w:eastAsia="Franklin Gothic Book"/>
-          <w:color w:val="000000"/>
-          <w:sz w:val="22"/>
-          <w:szCs w:val="22"/>
-          <w:u w:color="000000"/>
-          <w:rtl w:val="0"/>
-          <w:lang w:val="en-US"/>
-        </w:rPr>
-        <w:t>IT Intern</w:t>
-        <w:tab/>
-        <w:tab/>
-        <w:tab/>
+        <w:t>ed</w:t>
       </w:r>
       <w:r>
         <w:rPr>
-          <w:rFonts w:ascii="Franklin Gothic Book" w:cs="Franklin Gothic Book" w:hAnsi="Franklin Gothic Book" w:eastAsia="Franklin Gothic Book"/>
+          <w:rFonts w:ascii="Franklin Gothic Book"/>
           <w:sz w:val="22"/>
           <w:szCs w:val="22"/>
           <w:rtl w:val="0"/>
           <w:lang w:val="en-US"/>
         </w:rPr>
-        <w:tab/>
-        <w:tab/>
-        <w:tab/>
-        <w:tab/>
-        <w:t>March - April 2010</w:t>
+        <w:t xml:space="preserve"> with a team to deploy, configure, manage, and maintain servers responsible for hosting UrbanOutfitters.com as well as Anthropologie.com</w:t>
       </w:r>
     </w:p>
     <w:p>
@@ -1073,6 +853,298 @@
         <w:jc w:val="left"/>
         <w:rPr>
           <w:rFonts w:ascii="Franklin Gothic Book" w:cs="Franklin Gothic Book" w:hAnsi="Franklin Gothic Book" w:eastAsia="Franklin Gothic Book"/>
+          <w:position w:val="0"/>
+          <w:sz w:val="22"/>
+          <w:szCs w:val="22"/>
+          <w:rtl w:val="0"/>
+        </w:rPr>
+      </w:pPr>
+      <w:r>
+        <w:rPr>
+          <w:rFonts w:ascii="Franklin Gothic Book"/>
+          <w:sz w:val="22"/>
+          <w:szCs w:val="22"/>
+          <w:rtl w:val="0"/>
+          <w:lang w:val="en-US"/>
+        </w:rPr>
+        <w:t>Participate</w:t>
+      </w:r>
+      <w:r>
+        <w:rPr>
+          <w:rFonts w:ascii="Franklin Gothic Book"/>
+          <w:sz w:val="22"/>
+          <w:szCs w:val="22"/>
+          <w:rtl w:val="0"/>
+          <w:lang w:val="en-US"/>
+        </w:rPr>
+        <w:t>d</w:t>
+      </w:r>
+      <w:r>
+        <w:rPr>
+          <w:rFonts w:ascii="Franklin Gothic Book"/>
+          <w:sz w:val="22"/>
+          <w:szCs w:val="22"/>
+          <w:rtl w:val="0"/>
+          <w:lang w:val="en-US"/>
+        </w:rPr>
+        <w:t xml:space="preserve"> in an 24/7 on-call rotation responsible for maintaining any and all operational aspects of the e-commerce infrastructure for the above two websites</w:t>
+      </w:r>
+    </w:p>
+    <w:p>
+      <w:pPr>
+        <w:pStyle w:val="List Paragraph"/>
+        <w:tabs>
+          <w:tab w:val="left" w:pos="720"/>
+        </w:tabs>
+        <w:spacing w:after="0" w:line="240" w:lineRule="auto"/>
+        <w:ind w:left="0" w:firstLine="0"/>
+        <w:rPr>
+          <w:rFonts w:ascii="Franklin Gothic Book" w:cs="Franklin Gothic Book" w:hAnsi="Franklin Gothic Book" w:eastAsia="Franklin Gothic Book"/>
+          <w:sz w:val="22"/>
+          <w:szCs w:val="22"/>
+        </w:rPr>
+      </w:pPr>
+    </w:p>
+    <w:p>
+      <w:pPr>
+        <w:pStyle w:val="Body"/>
+        <w:tabs>
+          <w:tab w:val="left" w:pos="360"/>
+        </w:tabs>
+        <w:spacing w:after="0" w:line="240" w:lineRule="auto"/>
+        <w:rPr>
+          <w:rFonts w:ascii="Franklin Gothic Book" w:cs="Franklin Gothic Book" w:hAnsi="Franklin Gothic Book" w:eastAsia="Franklin Gothic Book"/>
+          <w:color w:val="000000"/>
+          <w:sz w:val="22"/>
+          <w:szCs w:val="22"/>
+          <w:u w:color="000000"/>
+        </w:rPr>
+      </w:pPr>
+      <w:r>
+        <w:rPr>
+          <w:rFonts w:ascii="Franklin Gothic Book" w:cs="Franklin Gothic Book" w:hAnsi="Franklin Gothic Book" w:eastAsia="Franklin Gothic Book"/>
+          <w:rtl w:val="0"/>
+          <w:lang w:val="en-US"/>
+        </w:rPr>
+        <w:t>Linode, LLC</w:t>
+      </w:r>
+      <w:r>
+        <w:rPr>
+          <w:rFonts w:ascii="Franklin Gothic Book" w:cs="Franklin Gothic Book" w:hAnsi="Franklin Gothic Book" w:eastAsia="Franklin Gothic Book"/>
+          <w:sz w:val="22"/>
+          <w:szCs w:val="22"/>
+          <w:rtl w:val="0"/>
+          <w:lang w:val="en-US"/>
+        </w:rPr>
+        <w:tab/>
+        <w:tab/>
+        <w:tab/>
+      </w:r>
+      <w:r>
+        <w:rPr>
+          <w:rFonts w:ascii="Franklin Gothic Book" w:cs="Franklin Gothic Book" w:hAnsi="Franklin Gothic Book" w:eastAsia="Franklin Gothic Book"/>
+          <w:sz w:val="22"/>
+          <w:szCs w:val="22"/>
+          <w:rtl w:val="0"/>
+          <w:lang w:val="en-US"/>
+        </w:rPr>
+        <w:tab/>
+        <w:tab/>
+      </w:r>
+      <w:r>
+        <w:rPr>
+          <w:rFonts w:ascii="Franklin Gothic Book" w:cs="Franklin Gothic Book" w:hAnsi="Franklin Gothic Book" w:eastAsia="Franklin Gothic Book"/>
+          <w:sz w:val="22"/>
+          <w:szCs w:val="22"/>
+          <w:rtl w:val="0"/>
+          <w:lang w:val="en-US"/>
+        </w:rPr>
+        <w:tab/>
+        <w:tab/>
+        <w:t>Galloway, NJ</w:t>
+      </w:r>
+    </w:p>
+    <w:p>
+      <w:pPr>
+        <w:pStyle w:val="Body"/>
+        <w:tabs>
+          <w:tab w:val="left" w:pos="360"/>
+        </w:tabs>
+        <w:spacing w:after="0" w:line="240" w:lineRule="auto"/>
+        <w:rPr>
+          <w:rFonts w:ascii="Franklin Gothic Book" w:cs="Franklin Gothic Book" w:hAnsi="Franklin Gothic Book" w:eastAsia="Franklin Gothic Book"/>
+          <w:color w:val="000000"/>
+          <w:sz w:val="22"/>
+          <w:szCs w:val="22"/>
+          <w:u w:color="000000"/>
+        </w:rPr>
+      </w:pPr>
+      <w:r>
+        <w:rPr>
+          <w:rFonts w:ascii="Franklin Gothic Book" w:cs="Franklin Gothic Book" w:hAnsi="Franklin Gothic Book" w:eastAsia="Franklin Gothic Book"/>
+          <w:rtl w:val="0"/>
+          <w:lang w:val="en-US"/>
+        </w:rPr>
+        <w:t>Linux Technical Support</w:t>
+      </w:r>
+      <w:r>
+        <w:rPr>
+          <w:rFonts w:ascii="Franklin Gothic Book" w:cs="Franklin Gothic Book" w:hAnsi="Franklin Gothic Book" w:eastAsia="Franklin Gothic Book"/>
+          <w:sz w:val="22"/>
+          <w:szCs w:val="22"/>
+          <w:rtl w:val="0"/>
+          <w:lang w:val="en-US"/>
+        </w:rPr>
+        <w:tab/>
+        <w:tab/>
+        <w:tab/>
+        <w:tab/>
+        <w:tab/>
+        <w:t>July 2010 - August 2012</w:t>
+      </w:r>
+    </w:p>
+    <w:p>
+      <w:pPr>
+        <w:pStyle w:val="List Paragraph"/>
+        <w:numPr>
+          <w:ilvl w:val="0"/>
+          <w:numId w:val="15"/>
+        </w:numPr>
+        <w:bidi w:val="0"/>
+        <w:spacing w:after="0" w:line="240" w:lineRule="auto"/>
+        <w:ind w:left="720" w:right="0" w:hanging="360"/>
+        <w:jc w:val="left"/>
+        <w:rPr>
+          <w:rFonts w:ascii="Franklin Gothic Book" w:cs="Franklin Gothic Book" w:hAnsi="Franklin Gothic Book" w:eastAsia="Franklin Gothic Book"/>
+          <w:color w:val="000000"/>
+          <w:position w:val="0"/>
+          <w:sz w:val="22"/>
+          <w:szCs w:val="22"/>
+          <w:u w:color="000000"/>
+          <w:rtl w:val="0"/>
+        </w:rPr>
+      </w:pPr>
+      <w:r>
+        <w:rPr>
+          <w:rFonts w:ascii="Franklin Gothic Book"/>
+          <w:sz w:val="22"/>
+          <w:szCs w:val="22"/>
+          <w:rtl w:val="0"/>
+          <w:lang w:val="en-US"/>
+        </w:rPr>
+        <w:t>Provided quick and helpful technical support to a significant number of customers via telephone, e-mail, and support tickets which involved troubleshooting a wide variety of issues including routing inconsistencies between numerous transit providers across the world</w:t>
+      </w:r>
+    </w:p>
+    <w:p>
+      <w:pPr>
+        <w:pStyle w:val="Body"/>
+        <w:spacing w:after="0" w:line="240" w:lineRule="auto"/>
+        <w:rPr>
+          <w:rFonts w:ascii="Franklin Gothic Book" w:cs="Franklin Gothic Book" w:hAnsi="Franklin Gothic Book" w:eastAsia="Franklin Gothic Book"/>
+          <w:color w:val="000000"/>
+          <w:sz w:val="22"/>
+          <w:szCs w:val="22"/>
+          <w:u w:color="000000"/>
+        </w:rPr>
+      </w:pPr>
+    </w:p>
+    <w:p>
+      <w:pPr>
+        <w:pStyle w:val="Body"/>
+        <w:tabs>
+          <w:tab w:val="left" w:pos="360"/>
+        </w:tabs>
+        <w:spacing w:after="0" w:line="240" w:lineRule="auto"/>
+        <w:rPr>
+          <w:rFonts w:ascii="Franklin Gothic Book" w:cs="Franklin Gothic Book" w:hAnsi="Franklin Gothic Book" w:eastAsia="Franklin Gothic Book"/>
+          <w:color w:val="000000"/>
+          <w:sz w:val="22"/>
+          <w:szCs w:val="22"/>
+          <w:u w:color="000000"/>
+        </w:rPr>
+      </w:pPr>
+      <w:r>
+        <w:rPr>
+          <w:rFonts w:ascii="Franklin Gothic Book" w:cs="Franklin Gothic Book" w:hAnsi="Franklin Gothic Book" w:eastAsia="Franklin Gothic Book"/>
+          <w:rtl w:val="0"/>
+          <w:lang w:val="en-US"/>
+        </w:rPr>
+        <w:t>Patient Advocate Foundation</w:t>
+      </w:r>
+      <w:r>
+        <w:rPr>
+          <w:rFonts w:ascii="Franklin Gothic Book" w:cs="Franklin Gothic Book" w:hAnsi="Franklin Gothic Book" w:eastAsia="Franklin Gothic Book"/>
+          <w:sz w:val="22"/>
+          <w:szCs w:val="22"/>
+          <w:rtl w:val="0"/>
+          <w:lang w:val="en-US"/>
+        </w:rPr>
+        <w:tab/>
+        <w:tab/>
+        <w:tab/>
+        <w:tab/>
+        <w:tab/>
+        <w:t>Newport News, VA</w:t>
+      </w:r>
+    </w:p>
+    <w:p>
+      <w:pPr>
+        <w:pStyle w:val="Body"/>
+        <w:tabs>
+          <w:tab w:val="left" w:pos="360"/>
+        </w:tabs>
+        <w:spacing w:after="0" w:line="240" w:lineRule="auto"/>
+        <w:rPr>
+          <w:rFonts w:ascii="Franklin Gothic Book" w:cs="Franklin Gothic Book" w:hAnsi="Franklin Gothic Book" w:eastAsia="Franklin Gothic Book"/>
+          <w:color w:val="000000"/>
+          <w:sz w:val="22"/>
+          <w:szCs w:val="22"/>
+          <w:u w:color="000000"/>
+        </w:rPr>
+      </w:pPr>
+      <w:r>
+        <w:rPr>
+          <w:rFonts w:ascii="Franklin Gothic Book" w:cs="Franklin Gothic Book" w:hAnsi="Franklin Gothic Book" w:eastAsia="Franklin Gothic Book"/>
+          <w:color w:val="000000"/>
+          <w:sz w:val="22"/>
+          <w:szCs w:val="22"/>
+          <w:u w:color="000000"/>
+          <w:rtl w:val="0"/>
+          <w:lang w:val="en-US"/>
+        </w:rPr>
+        <w:t>IT Intern</w:t>
+        <w:tab/>
+        <w:tab/>
+        <w:tab/>
+      </w:r>
+      <w:r>
+        <w:rPr>
+          <w:rFonts w:ascii="Franklin Gothic Book" w:cs="Franklin Gothic Book" w:hAnsi="Franklin Gothic Book" w:eastAsia="Franklin Gothic Book"/>
+          <w:sz w:val="22"/>
+          <w:szCs w:val="22"/>
+          <w:rtl w:val="0"/>
+          <w:lang w:val="en-US"/>
+        </w:rPr>
+        <w:tab/>
+        <w:tab/>
+        <w:tab/>
+        <w:tab/>
+        <w:t>March - April 2010</w:t>
+      </w:r>
+    </w:p>
+    <w:p>
+      <w:pPr>
+        <w:pStyle w:val="List Paragraph"/>
+        <w:numPr>
+          <w:ilvl w:val="0"/>
+          <w:numId w:val="16"/>
+        </w:numPr>
+        <w:bidi w:val="0"/>
+        <w:spacing w:after="0" w:line="240" w:lineRule="auto"/>
+        <w:ind w:left="720" w:right="0" w:hanging="360"/>
+        <w:jc w:val="left"/>
+        <w:rPr>
+          <w:rFonts w:ascii="Franklin Gothic Book" w:cs="Franklin Gothic Book" w:hAnsi="Franklin Gothic Book" w:eastAsia="Franklin Gothic Book"/>
           <w:color w:val="000000"/>
           <w:position w:val="0"/>
           <w:sz w:val="22"/>
@@ -1200,7 +1272,7 @@
         <w:pStyle w:val="List Paragraph"/>
         <w:numPr>
           <w:ilvl w:val="0"/>
-          <w:numId w:val="15"/>
+          <w:numId w:val="17"/>
         </w:numPr>
         <w:bidi w:val="0"/>
         <w:spacing w:after="0" w:line="240" w:lineRule="auto"/>
@@ -3162,9 +3234,8 @@
   </w:abstractNum>
   <w:abstractNum w:abstractNumId="9">
     <w:multiLevelType w:val="multilevel"/>
-    <w:styleLink w:val="List 0"/>
     <w:lvl w:ilvl="0">
-      <w:start w:val="0"/>
+      <w:start w:val="1"/>
       <w:numFmt w:val="bullet"/>
       <w:suff w:val="tab"/>
       <w:lvlText w:val="Ø"/>
@@ -3177,7 +3248,7 @@
         <w:ind w:left="720" w:hanging="360"/>
       </w:pPr>
       <w:rPr>
-        <w:rFonts w:ascii="Britannic Bold" w:cs="Britannic Bold" w:hAnsi="Britannic Bold" w:eastAsia="Britannic Bold"/>
+        <w:rFonts w:ascii="Franklin Gothic Book" w:cs="Franklin Gothic Book" w:hAnsi="Franklin Gothic Book" w:eastAsia="Franklin Gothic Book"/>
         <w:color w:val="000000"/>
         <w:position w:val="0"/>
         <w:sz w:val="22"/>
@@ -3364,7 +3435,7 @@
   </w:abstractNum>
   <w:abstractNum w:abstractNumId="10">
     <w:multiLevelType w:val="multilevel"/>
-    <w:styleLink w:val="List 0"/>
+    <w:styleLink w:val="List 1"/>
     <w:lvl w:ilvl="0">
       <w:start w:val="0"/>
       <w:numFmt w:val="bullet"/>
@@ -3566,7 +3637,7 @@
   </w:abstractNum>
   <w:abstractNum w:abstractNumId="11">
     <w:multiLevelType w:val="multilevel"/>
-    <w:styleLink w:val="List 0"/>
+    <w:styleLink w:val="List 1"/>
     <w:lvl w:ilvl="0">
       <w:start w:val="0"/>
       <w:numFmt w:val="bullet"/>
@@ -4171,6 +4242,410 @@
     </w:lvl>
   </w:abstractNum>
   <w:abstractNum w:abstractNumId="14">
+    <w:multiLevelType w:val="multilevel"/>
+    <w:styleLink w:val="List 0"/>
+    <w:lvl w:ilvl="0">
+      <w:start w:val="0"/>
+      <w:numFmt w:val="bullet"/>
+      <w:suff w:val="tab"/>
+      <w:lvlText w:val="Ø"/>
+      <w:lvlJc w:val="left"/>
+      <w:pPr>
+        <w:tabs>
+          <w:tab w:val="num" w:pos="720"/>
+          <w:tab w:val="clear" w:pos="0"/>
+        </w:tabs>
+        <w:ind w:left="720" w:hanging="360"/>
+      </w:pPr>
+      <w:rPr>
+        <w:rFonts w:ascii="Franklin Gothic Book" w:cs="Franklin Gothic Book" w:hAnsi="Franklin Gothic Book" w:eastAsia="Franklin Gothic Book"/>
+        <w:color w:val="000000"/>
+        <w:position w:val="0"/>
+        <w:sz w:val="22"/>
+        <w:szCs w:val="22"/>
+        <w:lang w:val="en-US"/>
+      </w:rPr>
+    </w:lvl>
+    <w:lvl w:ilvl="1">
+      <w:start w:val="1"/>
+      <w:numFmt w:val="bullet"/>
+      <w:suff w:val="tab"/>
+      <w:lvlText w:val="o"/>
+      <w:lvlJc w:val="left"/>
+      <w:pPr>
+        <w:tabs>
+          <w:tab w:val="num" w:pos="1440"/>
+          <w:tab w:val="clear" w:pos="0"/>
+        </w:tabs>
+        <w:ind w:left="1440"/>
+      </w:pPr>
+      <w:rPr>
+        <w:rFonts w:ascii="Franklin Gothic Book" w:cs="Franklin Gothic Book" w:hAnsi="Franklin Gothic Book" w:eastAsia="Franklin Gothic Book"/>
+        <w:color w:val="000000"/>
+        <w:position w:val="0"/>
+        <w:sz w:val="22"/>
+        <w:szCs w:val="22"/>
+        <w:lang w:val="en-US"/>
+      </w:rPr>
+    </w:lvl>
+    <w:lvl w:ilvl="2">
+      <w:start w:val="1"/>
+      <w:numFmt w:val="bullet"/>
+      <w:suff w:val="tab"/>
+      <w:lvlText w:val="§"/>
+      <w:lvlJc w:val="left"/>
+      <w:pPr>
+        <w:tabs>
+          <w:tab w:val="num" w:pos="2160"/>
+          <w:tab w:val="clear" w:pos="0"/>
+        </w:tabs>
+        <w:ind w:left="2160"/>
+      </w:pPr>
+      <w:rPr>
+        <w:rFonts w:ascii="Franklin Gothic Book" w:cs="Franklin Gothic Book" w:hAnsi="Franklin Gothic Book" w:eastAsia="Franklin Gothic Book"/>
+        <w:color w:val="000000"/>
+        <w:position w:val="0"/>
+        <w:sz w:val="22"/>
+        <w:szCs w:val="22"/>
+        <w:lang w:val="en-US"/>
+      </w:rPr>
+    </w:lvl>
+    <w:lvl w:ilvl="3">
+      <w:start w:val="1"/>
+      <w:numFmt w:val="bullet"/>
+      <w:suff w:val="tab"/>
+      <w:lvlText w:val="•"/>
+      <w:lvlJc w:val="left"/>
+      <w:pPr>
+        <w:tabs>
+          <w:tab w:val="num" w:pos="2880"/>
+          <w:tab w:val="clear" w:pos="0"/>
+        </w:tabs>
+        <w:ind w:left="2880"/>
+      </w:pPr>
+      <w:rPr>
+        <w:rFonts w:ascii="Franklin Gothic Book" w:cs="Franklin Gothic Book" w:hAnsi="Franklin Gothic Book" w:eastAsia="Franklin Gothic Book"/>
+        <w:color w:val="000000"/>
+        <w:position w:val="0"/>
+        <w:sz w:val="22"/>
+        <w:szCs w:val="22"/>
+        <w:lang w:val="en-US"/>
+      </w:rPr>
+    </w:lvl>
+    <w:lvl w:ilvl="4">
+      <w:start w:val="1"/>
+      <w:numFmt w:val="bullet"/>
+      <w:suff w:val="tab"/>
+      <w:lvlText w:val="o"/>
+      <w:lvlJc w:val="left"/>
+      <w:pPr>
+        <w:tabs>
+          <w:tab w:val="num" w:pos="3600"/>
+          <w:tab w:val="clear" w:pos="0"/>
+        </w:tabs>
+        <w:ind w:left="3600"/>
+      </w:pPr>
+      <w:rPr>
+        <w:rFonts w:ascii="Franklin Gothic Book" w:cs="Franklin Gothic Book" w:hAnsi="Franklin Gothic Book" w:eastAsia="Franklin Gothic Book"/>
+        <w:color w:val="000000"/>
+        <w:position w:val="0"/>
+        <w:sz w:val="22"/>
+        <w:szCs w:val="22"/>
+        <w:lang w:val="en-US"/>
+      </w:rPr>
+    </w:lvl>
+    <w:lvl w:ilvl="5">
+      <w:start w:val="1"/>
+      <w:numFmt w:val="bullet"/>
+      <w:suff w:val="tab"/>
+      <w:lvlText w:val="§"/>
+      <w:lvlJc w:val="left"/>
+      <w:pPr>
+        <w:tabs>
+          <w:tab w:val="num" w:pos="4320"/>
+          <w:tab w:val="clear" w:pos="0"/>
+        </w:tabs>
+        <w:ind w:left="4320"/>
+      </w:pPr>
+      <w:rPr>
+        <w:rFonts w:ascii="Franklin Gothic Book" w:cs="Franklin Gothic Book" w:hAnsi="Franklin Gothic Book" w:eastAsia="Franklin Gothic Book"/>
+        <w:color w:val="000000"/>
+        <w:position w:val="0"/>
+        <w:sz w:val="22"/>
+        <w:szCs w:val="22"/>
+        <w:lang w:val="en-US"/>
+      </w:rPr>
+    </w:lvl>
+    <w:lvl w:ilvl="6">
+      <w:start w:val="1"/>
+      <w:numFmt w:val="bullet"/>
+      <w:suff w:val="tab"/>
+      <w:lvlText w:val="•"/>
+      <w:lvlJc w:val="left"/>
+      <w:pPr>
+        <w:tabs>
+          <w:tab w:val="num" w:pos="5040"/>
+          <w:tab w:val="clear" w:pos="0"/>
+        </w:tabs>
+        <w:ind w:left="5040"/>
+      </w:pPr>
+      <w:rPr>
+        <w:rFonts w:ascii="Franklin Gothic Book" w:cs="Franklin Gothic Book" w:hAnsi="Franklin Gothic Book" w:eastAsia="Franklin Gothic Book"/>
+        <w:color w:val="000000"/>
+        <w:position w:val="0"/>
+        <w:sz w:val="22"/>
+        <w:szCs w:val="22"/>
+        <w:lang w:val="en-US"/>
+      </w:rPr>
+    </w:lvl>
+    <w:lvl w:ilvl="7">
+      <w:start w:val="1"/>
+      <w:numFmt w:val="bullet"/>
+      <w:suff w:val="tab"/>
+      <w:lvlText w:val="o"/>
+      <w:lvlJc w:val="left"/>
+      <w:pPr>
+        <w:tabs>
+          <w:tab w:val="num" w:pos="5760"/>
+          <w:tab w:val="clear" w:pos="0"/>
+        </w:tabs>
+        <w:ind w:left="5760"/>
+      </w:pPr>
+      <w:rPr>
+        <w:rFonts w:ascii="Franklin Gothic Book" w:cs="Franklin Gothic Book" w:hAnsi="Franklin Gothic Book" w:eastAsia="Franklin Gothic Book"/>
+        <w:color w:val="000000"/>
+        <w:position w:val="0"/>
+        <w:sz w:val="22"/>
+        <w:szCs w:val="22"/>
+        <w:lang w:val="en-US"/>
+      </w:rPr>
+    </w:lvl>
+    <w:lvl w:ilvl="8">
+      <w:start w:val="1"/>
+      <w:numFmt w:val="bullet"/>
+      <w:suff w:val="tab"/>
+      <w:lvlText w:val="§"/>
+      <w:lvlJc w:val="left"/>
+      <w:pPr>
+        <w:tabs>
+          <w:tab w:val="num" w:pos="6480"/>
+          <w:tab w:val="clear" w:pos="0"/>
+        </w:tabs>
+        <w:ind w:left="6480"/>
+      </w:pPr>
+      <w:rPr>
+        <w:rFonts w:ascii="Franklin Gothic Book" w:cs="Franklin Gothic Book" w:hAnsi="Franklin Gothic Book" w:eastAsia="Franklin Gothic Book"/>
+        <w:color w:val="000000"/>
+        <w:position w:val="0"/>
+        <w:sz w:val="22"/>
+        <w:szCs w:val="22"/>
+        <w:lang w:val="en-US"/>
+      </w:rPr>
+    </w:lvl>
+  </w:abstractNum>
+  <w:abstractNum w:abstractNumId="15">
+    <w:multiLevelType w:val="multilevel"/>
+    <w:styleLink w:val="List 0"/>
+    <w:lvl w:ilvl="0">
+      <w:start w:val="0"/>
+      <w:numFmt w:val="bullet"/>
+      <w:suff w:val="tab"/>
+      <w:lvlText w:val="Ø"/>
+      <w:lvlJc w:val="left"/>
+      <w:pPr>
+        <w:tabs>
+          <w:tab w:val="num" w:pos="720"/>
+          <w:tab w:val="clear" w:pos="0"/>
+        </w:tabs>
+        <w:ind w:left="720" w:hanging="360"/>
+      </w:pPr>
+      <w:rPr>
+        <w:rFonts w:ascii="Franklin Gothic Book" w:cs="Franklin Gothic Book" w:hAnsi="Franklin Gothic Book" w:eastAsia="Franklin Gothic Book"/>
+        <w:color w:val="000000"/>
+        <w:position w:val="0"/>
+        <w:sz w:val="22"/>
+        <w:szCs w:val="22"/>
+        <w:lang w:val="en-US"/>
+      </w:rPr>
+    </w:lvl>
+    <w:lvl w:ilvl="1">
+      <w:start w:val="1"/>
+      <w:numFmt w:val="bullet"/>
+      <w:suff w:val="tab"/>
+      <w:lvlText w:val="o"/>
+      <w:lvlJc w:val="left"/>
+      <w:pPr>
+        <w:tabs>
+          <w:tab w:val="num" w:pos="1440"/>
+          <w:tab w:val="clear" w:pos="0"/>
+        </w:tabs>
+        <w:ind w:left="1440"/>
+      </w:pPr>
+      <w:rPr>
+        <w:rFonts w:ascii="Franklin Gothic Book" w:cs="Franklin Gothic Book" w:hAnsi="Franklin Gothic Book" w:eastAsia="Franklin Gothic Book"/>
+        <w:color w:val="000000"/>
+        <w:position w:val="0"/>
+        <w:sz w:val="22"/>
+        <w:szCs w:val="22"/>
+        <w:lang w:val="en-US"/>
+      </w:rPr>
+    </w:lvl>
+    <w:lvl w:ilvl="2">
+      <w:start w:val="1"/>
+      <w:numFmt w:val="bullet"/>
+      <w:suff w:val="tab"/>
+      <w:lvlText w:val="§"/>
+      <w:lvlJc w:val="left"/>
+      <w:pPr>
+        <w:tabs>
+          <w:tab w:val="num" w:pos="2160"/>
+          <w:tab w:val="clear" w:pos="0"/>
+        </w:tabs>
+        <w:ind w:left="2160"/>
+      </w:pPr>
+      <w:rPr>
+        <w:rFonts w:ascii="Franklin Gothic Book" w:cs="Franklin Gothic Book" w:hAnsi="Franklin Gothic Book" w:eastAsia="Franklin Gothic Book"/>
+        <w:color w:val="000000"/>
+        <w:position w:val="0"/>
+        <w:sz w:val="22"/>
+        <w:szCs w:val="22"/>
+        <w:lang w:val="en-US"/>
+      </w:rPr>
+    </w:lvl>
+    <w:lvl w:ilvl="3">
+      <w:start w:val="1"/>
+      <w:numFmt w:val="bullet"/>
+      <w:suff w:val="tab"/>
+      <w:lvlText w:val="•"/>
+      <w:lvlJc w:val="left"/>
+      <w:pPr>
+        <w:tabs>
+          <w:tab w:val="num" w:pos="2880"/>
+          <w:tab w:val="clear" w:pos="0"/>
+        </w:tabs>
+        <w:ind w:left="2880"/>
+      </w:pPr>
+      <w:rPr>
+        <w:rFonts w:ascii="Franklin Gothic Book" w:cs="Franklin Gothic Book" w:hAnsi="Franklin Gothic Book" w:eastAsia="Franklin Gothic Book"/>
+        <w:color w:val="000000"/>
+        <w:position w:val="0"/>
+        <w:sz w:val="22"/>
+        <w:szCs w:val="22"/>
+        <w:lang w:val="en-US"/>
+      </w:rPr>
+    </w:lvl>
+    <w:lvl w:ilvl="4">
+      <w:start w:val="1"/>
+      <w:numFmt w:val="bullet"/>
+      <w:suff w:val="tab"/>
+      <w:lvlText w:val="o"/>
+      <w:lvlJc w:val="left"/>
+      <w:pPr>
+        <w:tabs>
+          <w:tab w:val="num" w:pos="3600"/>
+          <w:tab w:val="clear" w:pos="0"/>
+        </w:tabs>
+        <w:ind w:left="3600"/>
+      </w:pPr>
+      <w:rPr>
+        <w:rFonts w:ascii="Franklin Gothic Book" w:cs="Franklin Gothic Book" w:hAnsi="Franklin Gothic Book" w:eastAsia="Franklin Gothic Book"/>
+        <w:color w:val="000000"/>
+        <w:position w:val="0"/>
+        <w:sz w:val="22"/>
+        <w:szCs w:val="22"/>
+        <w:lang w:val="en-US"/>
+      </w:rPr>
+    </w:lvl>
+    <w:lvl w:ilvl="5">
+      <w:start w:val="1"/>
+      <w:numFmt w:val="bullet"/>
+      <w:suff w:val="tab"/>
+      <w:lvlText w:val="§"/>
+      <w:lvlJc w:val="left"/>
+      <w:pPr>
+        <w:tabs>
+          <w:tab w:val="num" w:pos="4320"/>
+          <w:tab w:val="clear" w:pos="0"/>
+        </w:tabs>
+        <w:ind w:left="4320"/>
+      </w:pPr>
+      <w:rPr>
+        <w:rFonts w:ascii="Franklin Gothic Book" w:cs="Franklin Gothic Book" w:hAnsi="Franklin Gothic Book" w:eastAsia="Franklin Gothic Book"/>
+        <w:color w:val="000000"/>
+        <w:position w:val="0"/>
+        <w:sz w:val="22"/>
+        <w:szCs w:val="22"/>
+        <w:lang w:val="en-US"/>
+      </w:rPr>
+    </w:lvl>
+    <w:lvl w:ilvl="6">
+      <w:start w:val="1"/>
+      <w:numFmt w:val="bullet"/>
+      <w:suff w:val="tab"/>
+      <w:lvlText w:val="•"/>
+      <w:lvlJc w:val="left"/>
+      <w:pPr>
+        <w:tabs>
+          <w:tab w:val="num" w:pos="5040"/>
+          <w:tab w:val="clear" w:pos="0"/>
+        </w:tabs>
+        <w:ind w:left="5040"/>
+      </w:pPr>
+      <w:rPr>
+        <w:rFonts w:ascii="Franklin Gothic Book" w:cs="Franklin Gothic Book" w:hAnsi="Franklin Gothic Book" w:eastAsia="Franklin Gothic Book"/>
+        <w:color w:val="000000"/>
+        <w:position w:val="0"/>
+        <w:sz w:val="22"/>
+        <w:szCs w:val="22"/>
+        <w:lang w:val="en-US"/>
+      </w:rPr>
+    </w:lvl>
+    <w:lvl w:ilvl="7">
+      <w:start w:val="1"/>
+      <w:numFmt w:val="bullet"/>
+      <w:suff w:val="tab"/>
+      <w:lvlText w:val="o"/>
+      <w:lvlJc w:val="left"/>
+      <w:pPr>
+        <w:tabs>
+          <w:tab w:val="num" w:pos="5760"/>
+          <w:tab w:val="clear" w:pos="0"/>
+        </w:tabs>
+        <w:ind w:left="5760"/>
+      </w:pPr>
+      <w:rPr>
+        <w:rFonts w:ascii="Franklin Gothic Book" w:cs="Franklin Gothic Book" w:hAnsi="Franklin Gothic Book" w:eastAsia="Franklin Gothic Book"/>
+        <w:color w:val="000000"/>
+        <w:position w:val="0"/>
+        <w:sz w:val="22"/>
+        <w:szCs w:val="22"/>
+        <w:lang w:val="en-US"/>
+      </w:rPr>
+    </w:lvl>
+    <w:lvl w:ilvl="8">
+      <w:start w:val="1"/>
+      <w:numFmt w:val="bullet"/>
+      <w:suff w:val="tab"/>
+      <w:lvlText w:val="§"/>
+      <w:lvlJc w:val="left"/>
+      <w:pPr>
+        <w:tabs>
+          <w:tab w:val="num" w:pos="6480"/>
+          <w:tab w:val="clear" w:pos="0"/>
+        </w:tabs>
+        <w:ind w:left="6480"/>
+      </w:pPr>
+      <w:rPr>
+        <w:rFonts w:ascii="Franklin Gothic Book" w:cs="Franklin Gothic Book" w:hAnsi="Franklin Gothic Book" w:eastAsia="Franklin Gothic Book"/>
+        <w:color w:val="000000"/>
+        <w:position w:val="0"/>
+        <w:sz w:val="22"/>
+        <w:szCs w:val="22"/>
+        <w:lang w:val="en-US"/>
+      </w:rPr>
+    </w:lvl>
+  </w:abstractNum>
+  <w:abstractNum w:abstractNumId="16">
     <w:multiLevelType w:val="multilevel"/>
     <w:styleLink w:val="List 0"/>
     <w:lvl w:ilvl="0">
@@ -4416,6 +4891,12 @@
   </w:num>
   <w:num w:numId="15">
     <w:abstractNumId w:val="14"/>
+  </w:num>
+  <w:num w:numId="16">
+    <w:abstractNumId w:val="15"/>
+  </w:num>
+  <w:num w:numId="17">
+    <w:abstractNumId w:val="16"/>
   </w:num>
 </w:numbering>
 </file>
@@ -4728,6 +5209,16 @@
     <w:pPr>
       <w:numPr>
         <w:numId w:val="2"/>
+      </w:numPr>
+    </w:pPr>
+  </w:style>
+  <w:style w:type="numbering" w:styleId="List 1">
+    <w:name w:val="List 1"/>
+    <w:basedOn w:val="Imported Style 1"/>
+    <w:next w:val="List 1"/>
+    <w:pPr>
+      <w:numPr>
+        <w:numId w:val="10"/>
       </w:numPr>
     </w:pPr>
   </w:style>

</xml_diff>